<commit_message>
start rework of docx converter
</commit_message>
<xml_diff>
--- a/flexmark-docx-converter/src/test/resources/generated-sample-doc.docx
+++ b/flexmark-docx-converter/src/test/resources/generated-sample-doc.docx
@@ -1,6 +1,6 @@
 
 <file path=word/document.xml><?xml version="1.0" encoding="utf-8"?>
-<w:document xmlns:w="http://schemas.openxmlformats.org/wordprocessingml/2006/main" xmlns:w15="http://schemas.microsoft.com/office/word/2012/wordml" xmlns:w14="http://schemas.microsoft.com/office/word/2010/wordml" xmlns:m="http://schemas.openxmlformats.org/officeDocument/2006/math" xmlns:r="http://schemas.openxmlformats.org/officeDocument/2006/relationships" xmlns:wp="http://schemas.openxmlformats.org/drawingml/2006/wordprocessingDrawing" xmlns:a="http://schemas.openxmlformats.org/drawingml/2006/main" xmlns:wp14="http://schemas.microsoft.com/office/word/2010/wordprocessingDrawing" xmlns:mc="http://schemas.openxmlformats.org/markup-compatibility/2006" xmlns:ns10="http://schemas.openxmlformats.org/schemaLibrary/2006/main" xmlns:wne="http://schemas.microsoft.com/office/word/2006/wordml" xmlns:c="http://schemas.openxmlformats.org/drawingml/2006/chart" xmlns:ns13="http://schemas.openxmlformats.org/drawingml/2006/chartDrawing" xmlns:dgm="http://schemas.openxmlformats.org/drawingml/2006/diagram" xmlns:pic="http://schemas.openxmlformats.org/drawingml/2006/picture" xmlns:xdr="http://schemas.openxmlformats.org/drawingml/2006/spreadsheetDrawing" xmlns:dsp="http://schemas.microsoft.com/office/drawing/2008/diagram" xmlns:ns18="urn:schemas-microsoft-com:office:excel" xmlns:o="urn:schemas-microsoft-com:office:office" xmlns:w10="urn:schemas-microsoft-com:office:word" xmlns:v="urn:schemas-microsoft-com:vml" xmlns:ns22="urn:schemas-microsoft-com:office:powerpoint" xmlns:ns24="http://schemas.microsoft.com/office/2006/coverPageProps" xmlns:odx="http://opendope.org/xpaths" xmlns:odc="http://opendope.org/conditions" xmlns:odq="http://opendope.org/questions" xmlns:oda="http://opendope.org/answers" xmlns:odi="http://opendope.org/components" xmlns:odgm="http://opendope.org/SmartArt/DataHierarchy" xmlns:b="http://schemas.openxmlformats.org/officeDocument/2006/bibliography" xmlns:wetp="http://schemas.microsoft.com/office/webextensions/taskpanes/2010/11" xmlns:we="http://schemas.microsoft.com/office/webextensions/webextension/2010/11" xmlns:ns34="http://schemas.openxmlformats.org/drawingml/2006/compatibility" xmlns:ns35="http://schemas.openxmlformats.org/drawingml/2006/lockedCanvas">
+<w:document xmlns:w="http://schemas.openxmlformats.org/wordprocessingml/2006/main" xmlns:m="http://schemas.openxmlformats.org/officeDocument/2006/math" xmlns:r="http://schemas.openxmlformats.org/officeDocument/2006/relationships" xmlns:w14="http://schemas.microsoft.com/office/word/2010/wordml" xmlns:wp="http://schemas.openxmlformats.org/drawingml/2006/wordprocessingDrawing" xmlns:a="http://schemas.openxmlformats.org/drawingml/2006/main" xmlns:wp14="http://schemas.microsoft.com/office/word/2010/wordprocessingDrawing" xmlns:w15="http://schemas.microsoft.com/office/word/2012/wordml" xmlns:ns9="http://schemas.openxmlformats.org/schemaLibrary/2006/main" xmlns:mc="http://schemas.openxmlformats.org/markup-compatibility/2006" xmlns:wne="http://schemas.microsoft.com/office/word/2006/wordml" xmlns:c="http://schemas.openxmlformats.org/drawingml/2006/chart" xmlns:ns13="http://schemas.openxmlformats.org/drawingml/2006/chartDrawing" xmlns:dgm="http://schemas.openxmlformats.org/drawingml/2006/diagram" xmlns:pic="http://schemas.openxmlformats.org/drawingml/2006/picture" xmlns:xdr="http://schemas.openxmlformats.org/drawingml/2006/spreadsheetDrawing" xmlns:dsp="http://schemas.microsoft.com/office/drawing/2008/diagram" xmlns:o="urn:schemas-microsoft-com:office:office" xmlns:v="urn:schemas-microsoft-com:vml" xmlns:ns20="urn:schemas-microsoft-com:office:excel" xmlns:w10="urn:schemas-microsoft-com:office:word" xmlns:ns22="urn:schemas-microsoft-com:office:powerpoint" xmlns:ns24="http://schemas.microsoft.com/office/2006/coverPageProps" xmlns:odx="http://opendope.org/xpaths" xmlns:odc="http://opendope.org/conditions" xmlns:odq="http://opendope.org/questions" xmlns:oda="http://opendope.org/answers" xmlns:odi="http://opendope.org/components" xmlns:odgm="http://opendope.org/SmartArt/DataHierarchy" xmlns:b="http://schemas.openxmlformats.org/officeDocument/2006/bibliography" xmlns:wetp="http://schemas.microsoft.com/office/webextensions/taskpanes/2010/11" xmlns:we="http://schemas.microsoft.com/office/webextensions/webextension/2010/11" xmlns:ns34="http://schemas.openxmlformats.org/drawingml/2006/compatibility" xmlns:ns35="http://schemas.openxmlformats.org/drawingml/2006/lockedCanvas">
   <w:body>
     <w:p>
       <w:pPr>
@@ -250,10 +250,11 @@
       </w:r>
       <w:r>
         <w:rPr/>
-        <w:t xml:space="preserve"> </w:t>
+        <w:t xml:space="preserve"> normal </w:t>
       </w:r>
       <w:r>
         <w:rPr>
+          <w:position w:val="-4"/>
           <w:sz w:val="19"/>
         </w:rPr>
         <w:t xml:space="preserve">subscript</w:t>
@@ -286,6 +287,7 @@
     <w:p>
       <w:pPr>
         <w:pStyle w:val="ParagraphTextBody"/>
+        <w:spacing w:before="240" w:after="120"/>
         <w:ind w:left="227" w:hanging="0"/>
         <w:rPr/>
       </w:pPr>
@@ -331,6 +333,7 @@
     <w:p>
       <w:pPr>
         <w:pStyle w:val="ParagraphTextBody"/>
+        <w:spacing w:before="240" w:after="120"/>
         <w:ind w:left="227" w:hanging="0"/>
         <w:rPr/>
       </w:pPr>
@@ -356,6 +359,7 @@
     <w:p>
       <w:pPr>
         <w:pStyle w:val="ParagraphTextBody"/>
+        <w:spacing w:before="240" w:after="120"/>
         <w:ind w:left="454" w:hanging="0"/>
         <w:rPr/>
       </w:pPr>
@@ -422,35 +426,7 @@
     </w:p>
     <w:p>
       <w:pPr>
-        <w:pStyle w:val="TextBody"/>
-        <w:numPr>
-          <w:ilvl w:val="6"/>
-          <w:numId w:val="2"/>
-        </w:numPr>
-        <w:rPr/>
-      </w:pPr>
-      <w:r>
-        <w:rPr/>
-        <w:t xml:space="preserve">list 7</w:t>
-      </w:r>
-    </w:p>
-    <w:p>
-      <w:pPr>
-        <w:pStyle w:val="TextBody"/>
-        <w:numPr>
-          <w:ilvl w:val="7"/>
-          <w:numId w:val="2"/>
-        </w:numPr>
-        <w:rPr/>
-      </w:pPr>
-      <w:r>
-        <w:rPr/>
-        <w:t xml:space="preserve">list 8</w:t>
-      </w:r>
-    </w:p>
-    <w:p>
-      <w:pPr>
-        <w:pStyle w:val="TextBody"/>
+        <w:pStyle w:val="ParagraphTextBody"/>
         <w:numPr>
           <w:ilvl w:val="0"/>
           <w:numId w:val="3"/>
@@ -520,49 +496,7 @@
     </w:p>
     <w:p>
       <w:pPr>
-        <w:pStyle w:val="TextBody"/>
-        <w:numPr>
-          <w:ilvl w:val="5"/>
-          <w:numId w:val="3"/>
-        </w:numPr>
-        <w:rPr/>
-      </w:pPr>
-      <w:r>
-        <w:rPr/>
-        <w:t xml:space="preserve">list 6</w:t>
-      </w:r>
-    </w:p>
-    <w:p>
-      <w:pPr>
-        <w:pStyle w:val="TextBody"/>
-        <w:numPr>
-          <w:ilvl w:val="6"/>
-          <w:numId w:val="3"/>
-        </w:numPr>
-        <w:rPr/>
-      </w:pPr>
-      <w:r>
-        <w:rPr/>
-        <w:t xml:space="preserve">list 7</w:t>
-      </w:r>
-    </w:p>
-    <w:p>
-      <w:pPr>
-        <w:pStyle w:val="TextBody"/>
-        <w:numPr>
-          <w:ilvl w:val="7"/>
-          <w:numId w:val="3"/>
-        </w:numPr>
-        <w:rPr/>
-      </w:pPr>
-      <w:r>
-        <w:rPr/>
-        <w:t xml:space="preserve">list 8</w:t>
-      </w:r>
-    </w:p>
-    <w:p>
-      <w:pPr>
-        <w:pStyle w:val="TextBody"/>
+        <w:pStyle w:val="ParagraphTextBody"/>
         <w:numPr>
           <w:ilvl w:val="0"/>
           <w:numId w:val="3"/>
@@ -601,7 +535,6 @@
     <w:p>
       <w:pPr>
         <w:pStyle w:val="Quotations"/>
-        <w:spacing w:before="0" w:after="0"/>
         <w:ind w:left="0" w:right="0" w:hanging="0"/>
         <w:rPr/>
       </w:pPr>
@@ -612,19 +545,39 @@
     </w:p>
     <w:p>
       <w:pPr>
-        <w:pStyle w:val="TextBody"/>
-        <w:spacing w:before="0" w:after="0" w:line="283" w:lineRule="exact"/>
+        <w:pStyle w:val="Quotations"/>
+        <w:spacing w:before="240" w:after="120"/>
         <w:ind w:left="0" w:right="0" w:hanging="0"/>
         <w:rPr/>
       </w:pPr>
       <w:r>
         <w:rPr/>
-      </w:r>
+        <w:t xml:space="preserve">with a link </w:t>
+      </w:r>
+      <w:hyperlink r:id="rId4">
+        <w:r>
+          <w:fldChar w:fldCharType="begin"/>
+        </w:r>
+        <w:r>
+          <w:instrText xml:space="preserve"> HYPERLINK "https://raw.githubusercontent.com/vsch/flexmark-java/master/assets/images/flexmark-icon-logo%402x.png" \o "Title: flexmark-java logo" </w:instrText>
+        </w:r>
+        <w:r>
+          <w:fldChar w:fldCharType="separate"/>
+        </w:r>
+        <w:r>
+          <w:rPr>
+            <w:rStyle w:val="Hyperlink"/>
+          </w:rPr>
+          <w:t xml:space="preserve">flexmark-icon-logo</w:t>
+        </w:r>
+        <w:r>
+          <w:fldChar w:fldCharType="end"/>
+        </w:r>
+      </w:hyperlink>
     </w:p>
     <w:p>
       <w:pPr>
         <w:pStyle w:val="Quotations"/>
-        <w:spacing w:before="0" w:after="0"/>
         <w:ind w:left="240" w:right="0" w:hanging="0"/>
         <w:rPr/>
       </w:pPr>
@@ -635,19 +588,7 @@
     </w:p>
     <w:p>
       <w:pPr>
-        <w:pStyle w:val="TextBody"/>
-        <w:spacing w:before="0" w:after="0" w:line="283" w:lineRule="exact"/>
-        <w:ind w:left="240" w:right="0" w:hanging="0"/>
-        <w:rPr/>
-      </w:pPr>
-      <w:r>
-        <w:rPr/>
-      </w:r>
-    </w:p>
-    <w:p>
-      <w:pPr>
         <w:pStyle w:val="Quotations"/>
-        <w:spacing w:before="0" w:after="0"/>
         <w:ind w:left="480" w:right="0" w:hanging="0"/>
         <w:rPr/>
       </w:pPr>
@@ -658,19 +599,7 @@
     </w:p>
     <w:p>
       <w:pPr>
-        <w:pStyle w:val="TextBody"/>
-        <w:spacing w:before="0" w:after="0" w:line="283" w:lineRule="exact"/>
-        <w:ind w:left="480" w:right="0" w:hanging="0"/>
-        <w:rPr/>
-      </w:pPr>
-      <w:r>
-        <w:rPr/>
-      </w:r>
-    </w:p>
-    <w:p>
-      <w:pPr>
         <w:pStyle w:val="Quotations"/>
-        <w:spacing w:before="0" w:after="0"/>
         <w:ind w:left="720" w:right="0" w:hanging="0"/>
         <w:rPr/>
       </w:pPr>
@@ -681,105 +610,13 @@
     </w:p>
     <w:p>
       <w:pPr>
-        <w:pStyle w:val="TextBody"/>
-        <w:spacing w:before="0" w:after="0" w:line="283" w:lineRule="exact"/>
-        <w:ind w:left="720" w:right="0" w:hanging="0"/>
-        <w:rPr/>
-      </w:pPr>
-      <w:r>
-        <w:rPr/>
-      </w:r>
-    </w:p>
-    <w:p>
-      <w:pPr>
         <w:pStyle w:val="Quotations"/>
-        <w:spacing w:before="0" w:after="0"/>
         <w:ind w:left="960" w:right="0" w:hanging="0"/>
         <w:rPr/>
       </w:pPr>
       <w:r>
         <w:rPr/>
         <w:t xml:space="preserve">block quote 5</w:t>
-      </w:r>
-    </w:p>
-    <w:p>
-      <w:pPr>
-        <w:pStyle w:val="TextBody"/>
-        <w:spacing w:before="0" w:after="0" w:line="283" w:lineRule="exact"/>
-        <w:ind w:left="960" w:right="0" w:hanging="0"/>
-        <w:rPr/>
-      </w:pPr>
-      <w:r>
-        <w:rPr/>
-      </w:r>
-    </w:p>
-    <w:p>
-      <w:pPr>
-        <w:pStyle w:val="Quotations"/>
-        <w:spacing w:before="0" w:after="0"/>
-        <w:ind w:left="1200" w:right="0" w:hanging="0"/>
-        <w:rPr/>
-      </w:pPr>
-      <w:r>
-        <w:rPr/>
-        <w:t xml:space="preserve">block quote 6</w:t>
-      </w:r>
-    </w:p>
-    <w:p>
-      <w:pPr>
-        <w:pStyle w:val="TextBody"/>
-        <w:spacing w:before="0" w:after="0" w:line="283" w:lineRule="exact"/>
-        <w:ind w:left="1200" w:right="0" w:hanging="0"/>
-        <w:rPr/>
-      </w:pPr>
-      <w:r>
-        <w:rPr/>
-      </w:r>
-    </w:p>
-    <w:p>
-      <w:pPr>
-        <w:pStyle w:val="Quotations"/>
-        <w:spacing w:before="0" w:after="0"/>
-        <w:ind w:left="1440" w:right="0" w:hanging="0"/>
-        <w:rPr/>
-      </w:pPr>
-      <w:r>
-        <w:rPr/>
-        <w:t xml:space="preserve">block quote 7</w:t>
-      </w:r>
-    </w:p>
-    <w:p>
-      <w:pPr>
-        <w:pStyle w:val="TextBody"/>
-        <w:spacing w:before="0" w:after="0" w:line="283" w:lineRule="exact"/>
-        <w:ind w:left="1440" w:right="0" w:hanging="0"/>
-        <w:rPr/>
-      </w:pPr>
-      <w:r>
-        <w:rPr/>
-      </w:r>
-    </w:p>
-    <w:p>
-      <w:pPr>
-        <w:pStyle w:val="Quotations"/>
-        <w:spacing w:before="0" w:after="0"/>
-        <w:ind w:left="1680" w:right="0" w:hanging="0"/>
-        <w:rPr/>
-      </w:pPr>
-      <w:r>
-        <w:rPr/>
-        <w:t xml:space="preserve">block quote 8</w:t>
-      </w:r>
-    </w:p>
-    <w:p>
-      <w:pPr>
-        <w:pStyle w:val="TextBody"/>
-        <w:spacing w:before="0" w:after="0" w:line="283" w:lineRule="exact"/>
-        <w:ind w:left="1680" w:right="0" w:hanging="0"/>
-        <w:rPr/>
-      </w:pPr>
-      <w:r>
-        <w:rPr/>
       </w:r>
     </w:p>
     <w:p>
@@ -824,26 +661,466 @@
         <w:rPr/>
       </w:r>
     </w:p>
-    <w:p>
-      <w:pPr>
-        <w:pStyle w:val="TextBody"/>
-        <w:rPr/>
-      </w:pPr>
-      <w:r>
-        <w:rPr/>
-        <w:t xml:space="preserve">| Combined header    ||
-| Header 1 | Header 2 |</w:t>
-      </w:r>
-      <w:r>
-        <w:rPr/>
-        <w:t xml:space="preserve">|----------|----------|</w:t>
-      </w:r>
-      <w:r>
-        <w:rPr/>
-        <w:t xml:space="preserve">| Data 1   | Data 2   |
-| Combined data      ||</w:t>
-      </w:r>
-    </w:p>
+    <w:tbl>
+      <w:tblPr>
+        <w:tblW w:w="0" w:type="auto"/>
+        <w:jc w:val="left"/>
+        <w:tblInd w:w="30" w:type="dxa"/>
+        <w:tblBorders>
+          <w:top w:val="single" w:color="000001" w:sz="2" w:space="0"/>
+          <w:left w:val="single" w:color="000001" w:sz="2" w:space="0"/>
+          <w:bottom w:val="single" w:color="000001" w:sz="2" w:space="0"/>
+          <w:right w:val="single" w:color="000001" w:sz="2" w:space="0"/>
+          <w:insideH w:val="single" w:color="000001" w:sz="2" w:space="0"/>
+          <w:insideV w:val="single" w:color="000001" w:sz="2" w:space="0"/>
+        </w:tblBorders>
+        <w:tblCellMar>
+          <w:top w:w="80" w:type="dxa"/>
+          <w:left w:w="80" w:type="dxa"/>
+          <w:bottom w:w="80" w:type="dxa"/>
+          <w:right w:w="80" w:type="dxa"/>
+        </w:tblCellMar>
+        <w:tblLook w:firstRow="1" w:lastRow="0" w:firstColumn="1" w:lastColumn="0" w:noHBand="0" w:noVBand="1" w:val="04a0"/>
+      </w:tblPr>
+      <w:tr>
+        <w:trPr>
+          <w:tblHeader/>
+        </w:trPr>
+        <w:tc>
+          <w:tcPr>
+            <w:gridSpan w:val="4"/>
+          </w:tcPr>
+          <w:p>
+            <w:pPr>
+              <w:pStyle w:val="TableHeading"/>
+              <w:jc w:val="center"/>
+              <w:rPr/>
+            </w:pPr>
+            <w:r>
+              <w:rPr/>
+              <w:t xml:space="preserve">Combined </w:t>
+            </w:r>
+            <w:r>
+              <w:rPr>
+                <w:i/>
+                <w:iCs/>
+              </w:rPr>
+              <w:t xml:space="preserve">header</w:t>
+            </w:r>
+            <w:r>
+              <w:rPr/>
+              <w:t xml:space="preserve"/>
+            </w:r>
+          </w:p>
+        </w:tc>
+      </w:tr>
+      <w:tr>
+        <w:trPr>
+          <w:tblHeader/>
+        </w:trPr>
+        <w:tc>
+          <w:tcPr/>
+          <w:p>
+            <w:pPr>
+              <w:pStyle w:val="TableHeading"/>
+              <w:jc w:val="center"/>
+              <w:rPr/>
+            </w:pPr>
+            <w:r>
+              <w:rPr/>
+              <w:t xml:space="preserve">Default</w:t>
+            </w:r>
+          </w:p>
+        </w:tc>
+        <w:tc>
+          <w:tcPr/>
+          <w:p>
+            <w:pPr>
+              <w:pStyle w:val="TableHeading"/>
+              <w:jc w:val="left"/>
+              <w:rPr/>
+            </w:pPr>
+            <w:r>
+              <w:rPr/>
+              <w:t xml:space="preserve">Left </w:t>
+            </w:r>
+            <w:r>
+              <w:rPr>
+                <w:b/>
+                <w:bCs/>
+              </w:rPr>
+              <w:t xml:space="preserve">Align</w:t>
+            </w:r>
+            <w:r>
+              <w:rPr/>
+              <w:t xml:space="preserve"/>
+            </w:r>
+          </w:p>
+        </w:tc>
+        <w:tc>
+          <w:tcPr/>
+          <w:p>
+            <w:pPr>
+              <w:pStyle w:val="TableHeading"/>
+              <w:jc w:val="center"/>
+              <w:rPr/>
+            </w:pPr>
+            <w:r>
+              <w:rPr/>
+              <w:t xml:space="preserve">Center</w:t>
+            </w:r>
+          </w:p>
+        </w:tc>
+        <w:tc>
+          <w:tcPr/>
+          <w:p>
+            <w:pPr>
+              <w:pStyle w:val="TableHeading"/>
+              <w:jc w:val="right"/>
+              <w:rPr/>
+            </w:pPr>
+            <w:r>
+              <w:rPr/>
+              <w:t xml:space="preserve">Right </w:t>
+            </w:r>
+            <w:r>
+              <w:rPr>
+                <w:u w:val="single"/>
+              </w:rPr>
+              <w:t xml:space="preserve">Align</w:t>
+            </w:r>
+            <w:r>
+              <w:rPr/>
+              <w:t xml:space="preserve"/>
+            </w:r>
+          </w:p>
+        </w:tc>
+      </w:tr>
+      <w:tr>
+        <w:trPr/>
+        <w:tc>
+          <w:tcPr/>
+          <w:p>
+            <w:pPr>
+              <w:pStyle w:val="TableContents"/>
+              <w:rPr/>
+            </w:pPr>
+            <w:r>
+              <w:rPr/>
+              <w:t xml:space="preserve">Data 1 </w:t>
+            </w:r>
+            <w:r>
+              <w:rPr>
+                <w:rStyle w:val="SourceText"/>
+              </w:rPr>
+              <w:t xml:space="preserve">Longer</w:t>
+            </w:r>
+            <w:r>
+              <w:rPr/>
+              <w:t xml:space="preserve"/>
+            </w:r>
+          </w:p>
+        </w:tc>
+        <w:tc>
+          <w:tcPr/>
+          <w:p>
+            <w:pPr>
+              <w:pStyle w:val="TableContents"/>
+              <w:jc w:val="left"/>
+              <w:rPr/>
+            </w:pPr>
+            <w:r>
+              <w:rPr/>
+              <w:t xml:space="preserve">Data 2</w:t>
+            </w:r>
+          </w:p>
+        </w:tc>
+        <w:tc>
+          <w:tcPr/>
+          <w:p>
+            <w:pPr>
+              <w:pStyle w:val="TableContents"/>
+              <w:jc w:val="center"/>
+              <w:rPr/>
+            </w:pPr>
+            <w:r>
+              <w:rPr/>
+              <w:t xml:space="preserve">Data 3</w:t>
+            </w:r>
+          </w:p>
+        </w:tc>
+        <w:tc>
+          <w:tcPr/>
+          <w:p>
+            <w:pPr>
+              <w:pStyle w:val="TableContents"/>
+              <w:jc w:val="right"/>
+              <w:rPr/>
+            </w:pPr>
+            <w:r>
+              <w:rPr/>
+              <w:t xml:space="preserve">Data 4</w:t>
+            </w:r>
+          </w:p>
+        </w:tc>
+      </w:tr>
+      <w:tr>
+        <w:trPr/>
+        <w:tc>
+          <w:tcPr>
+            <w:gridSpan w:val="2"/>
+          </w:tcPr>
+          <w:p>
+            <w:pPr>
+              <w:pStyle w:val="TableContents"/>
+              <w:rPr/>
+            </w:pPr>
+            <w:r>
+              <w:rPr/>
+              <w:t xml:space="preserve">Combined </w:t>
+            </w:r>
+            <w:r>
+              <w:rPr>
+                <w:b/>
+                <w:bCs/>
+              </w:rPr>
+              <w:t xml:space="preserve">data</w:t>
+            </w:r>
+            <w:r>
+              <w:rPr/>
+              <w:t xml:space="preserve"/>
+            </w:r>
+          </w:p>
+        </w:tc>
+        <w:tc>
+          <w:tcPr/>
+          <w:p>
+            <w:pPr>
+              <w:pStyle w:val="TableContents"/>
+              <w:jc w:val="center"/>
+              <w:rPr/>
+            </w:pPr>
+            <w:r>
+              <w:rPr/>
+              <w:t xml:space="preserve">Data 5</w:t>
+            </w:r>
+          </w:p>
+        </w:tc>
+        <w:tc>
+          <w:tcPr/>
+          <w:p>
+            <w:pPr>
+              <w:pStyle w:val="TableContents"/>
+              <w:jc w:val="right"/>
+              <w:rPr/>
+            </w:pPr>
+            <w:r>
+              <w:rPr/>
+              <w:t xml:space="preserve">Data 6</w:t>
+            </w:r>
+          </w:p>
+        </w:tc>
+      </w:tr>
+      <w:tr>
+        <w:trPr/>
+        <w:tc>
+          <w:tcPr/>
+          <w:p>
+            <w:pPr>
+              <w:pStyle w:val="TableContents"/>
+              <w:rPr/>
+            </w:pPr>
+            <w:r>
+              <w:rPr/>
+              <w:t xml:space="preserve">Data 7</w:t>
+            </w:r>
+          </w:p>
+        </w:tc>
+        <w:tc>
+          <w:tcPr>
+            <w:gridSpan w:val="2"/>
+          </w:tcPr>
+          <w:p>
+            <w:pPr>
+              <w:pStyle w:val="TableContents"/>
+              <w:jc w:val="left"/>
+              <w:rPr/>
+            </w:pPr>
+            <w:r>
+              <w:rPr/>
+              <w:t xml:space="preserve">Combined </w:t>
+            </w:r>
+            <w:r>
+              <w:rPr>
+                <w:i/>
+                <w:iCs/>
+              </w:rPr>
+              <w:t xml:space="preserve">Data</w:t>
+            </w:r>
+            <w:r>
+              <w:rPr/>
+              <w:t xml:space="preserve"/>
+            </w:r>
+          </w:p>
+        </w:tc>
+        <w:tc>
+          <w:tcPr/>
+          <w:p>
+            <w:pPr>
+              <w:pStyle w:val="TableContents"/>
+              <w:jc w:val="right"/>
+              <w:rPr/>
+            </w:pPr>
+            <w:r>
+              <w:rPr/>
+              <w:t xml:space="preserve">Data 8</w:t>
+            </w:r>
+          </w:p>
+        </w:tc>
+      </w:tr>
+      <w:tr>
+        <w:trPr/>
+        <w:tc>
+          <w:tcPr/>
+          <w:p>
+            <w:pPr>
+              <w:pStyle w:val="TableContents"/>
+              <w:rPr/>
+            </w:pPr>
+            <w:r>
+              <w:rPr/>
+              <w:t xml:space="preserve">Data 9</w:t>
+            </w:r>
+          </w:p>
+        </w:tc>
+        <w:tc>
+          <w:tcPr/>
+          <w:p>
+            <w:pPr>
+              <w:pStyle w:val="TableContents"/>
+              <w:jc w:val="left"/>
+              <w:rPr/>
+            </w:pPr>
+            <w:r>
+              <w:rPr/>
+              <w:t xml:space="preserve">Data 10</w:t>
+            </w:r>
+          </w:p>
+        </w:tc>
+        <w:tc>
+          <w:tcPr>
+            <w:gridSpan w:val="2"/>
+          </w:tcPr>
+          <w:p>
+            <w:pPr>
+              <w:pStyle w:val="TableContents"/>
+              <w:jc w:val="center"/>
+              <w:rPr/>
+            </w:pPr>
+            <w:r>
+              <w:rPr/>
+              <w:t xml:space="preserve">Combined </w:t>
+            </w:r>
+            <w:r>
+              <w:rPr>
+                <w:position w:val="8"/>
+                <w:sz w:val="19"/>
+              </w:rPr>
+              <w:t xml:space="preserve">Data</w:t>
+            </w:r>
+            <w:r>
+              <w:rPr/>
+              <w:t xml:space="preserve"/>
+            </w:r>
+          </w:p>
+        </w:tc>
+      </w:tr>
+      <w:tr>
+        <w:trPr/>
+        <w:tc>
+          <w:tcPr>
+            <w:gridSpan w:val="3"/>
+          </w:tcPr>
+          <w:p>
+            <w:pPr>
+              <w:pStyle w:val="TableContents"/>
+              <w:rPr/>
+            </w:pPr>
+            <w:r>
+              <w:rPr/>
+              <w:t xml:space="preserve">Combined </w:t>
+            </w:r>
+            <w:r>
+              <w:rPr>
+                <w:strike/>
+              </w:rPr>
+              <w:t xml:space="preserve">Data</w:t>
+            </w:r>
+            <w:r>
+              <w:rPr/>
+              <w:t xml:space="preserve"/>
+            </w:r>
+          </w:p>
+        </w:tc>
+        <w:tc>
+          <w:tcPr/>
+          <w:p>
+            <w:pPr>
+              <w:pStyle w:val="TableContents"/>
+              <w:jc w:val="right"/>
+              <w:rPr/>
+            </w:pPr>
+            <w:r>
+              <w:rPr/>
+              <w:t xml:space="preserve">Data 7</w:t>
+            </w:r>
+          </w:p>
+        </w:tc>
+      </w:tr>
+      <w:tr>
+        <w:trPr/>
+        <w:tc>
+          <w:tcPr/>
+          <w:p>
+            <w:pPr>
+              <w:pStyle w:val="TableContents"/>
+              <w:rPr/>
+            </w:pPr>
+            <w:r>
+              <w:rPr/>
+              <w:t xml:space="preserve">Data 8</w:t>
+            </w:r>
+          </w:p>
+        </w:tc>
+        <w:tc>
+          <w:tcPr>
+            <w:gridSpan w:val="3"/>
+          </w:tcPr>
+          <w:p>
+            <w:pPr>
+              <w:pStyle w:val="TableContents"/>
+              <w:jc w:val="left"/>
+              <w:rPr/>
+            </w:pPr>
+            <w:r>
+              <w:rPr/>
+              <w:t xml:space="preserve">Combined </w:t>
+            </w:r>
+            <w:r>
+              <w:rPr>
+                <w:position w:val="-4"/>
+                <w:sz w:val="19"/>
+              </w:rPr>
+              <w:t xml:space="preserve">Data</w:t>
+            </w:r>
+            <w:r>
+              <w:rPr/>
+              <w:t xml:space="preserve"/>
+            </w:r>
+          </w:p>
+        </w:tc>
+      </w:tr>
+    </w:tbl>
     <w:sectPr>
       <w:type w:val="nextPage"/>
       <w:pgSz w:w="12240" w:h="15840"/>
@@ -858,7 +1135,7 @@
 </file>
 
 <file path=word/numbering.xml><?xml version="1.0" encoding="utf-8"?>
-<w:numbering xmlns:w="http://schemas.openxmlformats.org/wordprocessingml/2006/main" xmlns:w15="http://schemas.microsoft.com/office/word/2012/wordml" xmlns:w14="http://schemas.microsoft.com/office/word/2010/wordml" xmlns:m="http://schemas.openxmlformats.org/officeDocument/2006/math" xmlns:r="http://schemas.openxmlformats.org/officeDocument/2006/relationships" xmlns:wp="http://schemas.openxmlformats.org/drawingml/2006/wordprocessingDrawing" xmlns:a="http://schemas.openxmlformats.org/drawingml/2006/main" xmlns:wp14="http://schemas.microsoft.com/office/word/2010/wordprocessingDrawing" xmlns:mc="http://schemas.openxmlformats.org/markup-compatibility/2006" xmlns:ns10="http://schemas.openxmlformats.org/schemaLibrary/2006/main" xmlns:wne="http://schemas.microsoft.com/office/word/2006/wordml" xmlns:c="http://schemas.openxmlformats.org/drawingml/2006/chart" xmlns:ns13="http://schemas.openxmlformats.org/drawingml/2006/chartDrawing" xmlns:dgm="http://schemas.openxmlformats.org/drawingml/2006/diagram" xmlns:pic="http://schemas.openxmlformats.org/drawingml/2006/picture" xmlns:xdr="http://schemas.openxmlformats.org/drawingml/2006/spreadsheetDrawing" xmlns:dsp="http://schemas.microsoft.com/office/drawing/2008/diagram" xmlns:ns18="urn:schemas-microsoft-com:office:excel" xmlns:o="urn:schemas-microsoft-com:office:office" xmlns:w10="urn:schemas-microsoft-com:office:word" xmlns:v="urn:schemas-microsoft-com:vml" xmlns:ns22="urn:schemas-microsoft-com:office:powerpoint" xmlns:ns24="http://schemas.microsoft.com/office/2006/coverPageProps" xmlns:odx="http://opendope.org/xpaths" xmlns:odc="http://opendope.org/conditions" xmlns:odq="http://opendope.org/questions" xmlns:oda="http://opendope.org/answers" xmlns:odi="http://opendope.org/components" xmlns:odgm="http://opendope.org/SmartArt/DataHierarchy" xmlns:b="http://schemas.openxmlformats.org/officeDocument/2006/bibliography" xmlns:wetp="http://schemas.microsoft.com/office/webextensions/taskpanes/2010/11" xmlns:we="http://schemas.microsoft.com/office/webextensions/webextension/2010/11" xmlns:ns34="http://schemas.openxmlformats.org/drawingml/2006/compatibility" xmlns:ns35="http://schemas.openxmlformats.org/drawingml/2006/lockedCanvas">
+<w:numbering xmlns:w="http://schemas.openxmlformats.org/wordprocessingml/2006/main" xmlns:m="http://schemas.openxmlformats.org/officeDocument/2006/math" xmlns:r="http://schemas.openxmlformats.org/officeDocument/2006/relationships" xmlns:w14="http://schemas.microsoft.com/office/word/2010/wordml" xmlns:wp="http://schemas.openxmlformats.org/drawingml/2006/wordprocessingDrawing" xmlns:a="http://schemas.openxmlformats.org/drawingml/2006/main" xmlns:wp14="http://schemas.microsoft.com/office/word/2010/wordprocessingDrawing" xmlns:w15="http://schemas.microsoft.com/office/word/2012/wordml" xmlns:ns9="http://schemas.openxmlformats.org/schemaLibrary/2006/main" xmlns:mc="http://schemas.openxmlformats.org/markup-compatibility/2006" xmlns:wne="http://schemas.microsoft.com/office/word/2006/wordml" xmlns:c="http://schemas.openxmlformats.org/drawingml/2006/chart" xmlns:ns13="http://schemas.openxmlformats.org/drawingml/2006/chartDrawing" xmlns:dgm="http://schemas.openxmlformats.org/drawingml/2006/diagram" xmlns:pic="http://schemas.openxmlformats.org/drawingml/2006/picture" xmlns:xdr="http://schemas.openxmlformats.org/drawingml/2006/spreadsheetDrawing" xmlns:dsp="http://schemas.microsoft.com/office/drawing/2008/diagram" xmlns:o="urn:schemas-microsoft-com:office:office" xmlns:v="urn:schemas-microsoft-com:vml" xmlns:ns20="urn:schemas-microsoft-com:office:excel" xmlns:w10="urn:schemas-microsoft-com:office:word" xmlns:ns22="urn:schemas-microsoft-com:office:powerpoint" xmlns:ns24="http://schemas.microsoft.com/office/2006/coverPageProps" xmlns:odx="http://opendope.org/xpaths" xmlns:odc="http://opendope.org/conditions" xmlns:odq="http://opendope.org/questions" xmlns:oda="http://opendope.org/answers" xmlns:odi="http://opendope.org/components" xmlns:odgm="http://opendope.org/SmartArt/DataHierarchy" xmlns:b="http://schemas.openxmlformats.org/officeDocument/2006/bibliography" xmlns:wetp="http://schemas.microsoft.com/office/webextensions/taskpanes/2010/11" xmlns:we="http://schemas.microsoft.com/office/webextensions/webextension/2010/11" xmlns:ns34="http://schemas.openxmlformats.org/drawingml/2006/compatibility" xmlns:ns35="http://schemas.openxmlformats.org/drawingml/2006/lockedCanvas">
   <w:abstractNum w:abstractNumId="1">
     <w:lvl w:ilvl="0">
       <w:start w:val="1"/>
@@ -1226,7 +1503,7 @@
 </file>
 
 <file path=word/styles.xml><?xml version="1.0" encoding="utf-8"?>
-<w:styles xmlns:w="http://schemas.openxmlformats.org/wordprocessingml/2006/main" xmlns:w15="http://schemas.microsoft.com/office/word/2012/wordml" xmlns:w14="http://schemas.microsoft.com/office/word/2010/wordml" xmlns:m="http://schemas.openxmlformats.org/officeDocument/2006/math" xmlns:r="http://schemas.openxmlformats.org/officeDocument/2006/relationships" xmlns:wp="http://schemas.openxmlformats.org/drawingml/2006/wordprocessingDrawing" xmlns:a="http://schemas.openxmlformats.org/drawingml/2006/main" xmlns:wp14="http://schemas.microsoft.com/office/word/2010/wordprocessingDrawing" xmlns:mc="http://schemas.openxmlformats.org/markup-compatibility/2006" xmlns:ns10="http://schemas.openxmlformats.org/schemaLibrary/2006/main" xmlns:wne="http://schemas.microsoft.com/office/word/2006/wordml" xmlns:c="http://schemas.openxmlformats.org/drawingml/2006/chart" xmlns:ns13="http://schemas.openxmlformats.org/drawingml/2006/chartDrawing" xmlns:dgm="http://schemas.openxmlformats.org/drawingml/2006/diagram" xmlns:pic="http://schemas.openxmlformats.org/drawingml/2006/picture" xmlns:xdr="http://schemas.openxmlformats.org/drawingml/2006/spreadsheetDrawing" xmlns:dsp="http://schemas.microsoft.com/office/drawing/2008/diagram" xmlns:ns18="urn:schemas-microsoft-com:office:excel" xmlns:o="urn:schemas-microsoft-com:office:office" xmlns:w10="urn:schemas-microsoft-com:office:word" xmlns:v="urn:schemas-microsoft-com:vml" xmlns:ns22="urn:schemas-microsoft-com:office:powerpoint" xmlns:ns24="http://schemas.microsoft.com/office/2006/coverPageProps" xmlns:odx="http://opendope.org/xpaths" xmlns:odc="http://opendope.org/conditions" xmlns:odq="http://opendope.org/questions" xmlns:oda="http://opendope.org/answers" xmlns:odi="http://opendope.org/components" xmlns:odgm="http://opendope.org/SmartArt/DataHierarchy" xmlns:b="http://schemas.openxmlformats.org/officeDocument/2006/bibliography" xmlns:wetp="http://schemas.microsoft.com/office/webextensions/taskpanes/2010/11" xmlns:we="http://schemas.microsoft.com/office/webextensions/webextension/2010/11" xmlns:ns34="http://schemas.openxmlformats.org/drawingml/2006/compatibility" xmlns:ns35="http://schemas.openxmlformats.org/drawingml/2006/lockedCanvas">
+<w:styles xmlns:w="http://schemas.openxmlformats.org/wordprocessingml/2006/main" xmlns:m="http://schemas.openxmlformats.org/officeDocument/2006/math" xmlns:r="http://schemas.openxmlformats.org/officeDocument/2006/relationships" xmlns:w14="http://schemas.microsoft.com/office/word/2010/wordml" xmlns:wp="http://schemas.openxmlformats.org/drawingml/2006/wordprocessingDrawing" xmlns:a="http://schemas.openxmlformats.org/drawingml/2006/main" xmlns:wp14="http://schemas.microsoft.com/office/word/2010/wordprocessingDrawing" xmlns:w15="http://schemas.microsoft.com/office/word/2012/wordml" xmlns:ns9="http://schemas.openxmlformats.org/schemaLibrary/2006/main" xmlns:mc="http://schemas.openxmlformats.org/markup-compatibility/2006" xmlns:wne="http://schemas.microsoft.com/office/word/2006/wordml" xmlns:c="http://schemas.openxmlformats.org/drawingml/2006/chart" xmlns:ns13="http://schemas.openxmlformats.org/drawingml/2006/chartDrawing" xmlns:dgm="http://schemas.openxmlformats.org/drawingml/2006/diagram" xmlns:pic="http://schemas.openxmlformats.org/drawingml/2006/picture" xmlns:xdr="http://schemas.openxmlformats.org/drawingml/2006/spreadsheetDrawing" xmlns:dsp="http://schemas.microsoft.com/office/drawing/2008/diagram" xmlns:o="urn:schemas-microsoft-com:office:office" xmlns:v="urn:schemas-microsoft-com:vml" xmlns:ns20="urn:schemas-microsoft-com:office:excel" xmlns:w10="urn:schemas-microsoft-com:office:word" xmlns:ns22="urn:schemas-microsoft-com:office:powerpoint" xmlns:ns24="http://schemas.microsoft.com/office/2006/coverPageProps" xmlns:odx="http://opendope.org/xpaths" xmlns:odc="http://opendope.org/conditions" xmlns:odq="http://opendope.org/questions" xmlns:oda="http://opendope.org/answers" xmlns:odi="http://opendope.org/components" xmlns:odgm="http://opendope.org/SmartArt/DataHierarchy" xmlns:b="http://schemas.openxmlformats.org/officeDocument/2006/bibliography" xmlns:wetp="http://schemas.microsoft.com/office/webextensions/taskpanes/2010/11" xmlns:we="http://schemas.microsoft.com/office/webextensions/webextension/2010/11" xmlns:ns34="http://schemas.openxmlformats.org/drawingml/2006/compatibility" xmlns:ns35="http://schemas.openxmlformats.org/drawingml/2006/lockedCanvas">
   <w:docDefaults>
     <w:rPrDefault>
       <w:rPr>
@@ -1516,7 +1793,7 @@
         <w:left w:val="single" w:color="CCCCCC" w:sz="16" w:space="9"/>
       </w:pBdr>
       <w:bidi w:val="false"/>
-      <w:spacing w:before="0" w:after="283"/>
+      <w:spacing w:before="280" w:after="140"/>
       <w:ind w:left="240" w:right="0" w:hanging="0"/>
       <w:jc w:val="left"/>
     </w:pPr>
@@ -1562,7 +1839,7 @@
     <w:qFormat/>
     <w:pPr>
       <w:suppressLineNumbers/>
-      <w:shd w:val="clear" w:fill="EEEEEE"/>
+      <w:shd w:val="clear" w:fill="DDDDDD"/>
       <w:bidi w:val="false"/>
       <w:jc w:val="center"/>
     </w:pPr>
@@ -1613,5 +1890,16 @@
     <w:name w:val="Numbering 3"/>
     <w:qFormat/>
   </w:style>
+  <w:style w:type="character" w:styleId="Hyperlink">
+    <w:name w:val="Hyperlink"/>
+    <w:basedOn w:val="DefaultParagraphFont"/>
+    <w:uiPriority w:val="99"/>
+    <w:unhideWhenUsed/>
+    <w:rsid w:val="00FC1E75"/>
+    <w:rPr>
+      <w:color w:val="0000FF" w:themeColor="hyperlink"/>
+      <w:u w:val="single"/>
+    </w:rPr>
+  </w:style>
 </w:styles>
 </file>
</xml_diff>